<commit_message>
Updated line numbers to match manuscript
</commit_message>
<xml_diff>
--- a/Manuscripts/Ca Cholesterol/Response to Reviewers - FEBS Open.docx
+++ b/Manuscripts/Ca Cholesterol/Response to Reviewers - FEBS Open.docx
@@ -250,7 +250,15 @@
           <w:b/>
           <w:color w:val="222222"/>
         </w:rPr>
-        <w:t xml:space="preserve"> knockout mice.  This is now noted in the limitations section on lines 226-228</w:t>
+        <w:t xml:space="preserve"> knockout mice.  This is now noted in the limitations section on lines </w:t>
+      </w:r>
+      <w:r>
+        <w:rPr>
+          <w:rFonts w:eastAsia="Times New Roman" w:cstheme="minorHAnsi"/>
+          <w:b/>
+          <w:color w:val="222222"/>
+        </w:rPr>
+        <w:t>249-250</w:t>
       </w:r>
       <w:r>
         <w:rPr>
@@ -313,7 +321,7 @@
         <mc:AlternateContent>
           <mc:Choice Requires="wps">
             <w:drawing>
-              <wp:anchor distT="0" distB="0" distL="114300" distR="114300" simplePos="0" relativeHeight="251659264" behindDoc="0" locked="0" layoutInCell="1" allowOverlap="1" wp14:anchorId="70A09981" wp14:editId="2ACBAD81">
+              <wp:anchor distT="0" distB="0" distL="114300" distR="114300" simplePos="0" relativeHeight="251659264" behindDoc="0" locked="0" layoutInCell="1" allowOverlap="1" wp14:anchorId="70A09981" wp14:editId="1FDFD988">
                 <wp:simplePos x="0" y="0"/>
                 <wp:positionH relativeFrom="column">
                   <wp:posOffset>2695903</wp:posOffset>
@@ -353,16 +361,23 @@
                                 <w:b/>
                               </w:rPr>
                             </w:pPr>
+                          </w:p>
+                          <w:p>
+                            <w:pPr>
+                              <w:rPr>
+                                <w:b/>
+                              </w:rPr>
+                            </w:pPr>
                             <w:r>
                               <w:rPr>
                                 <w:b/>
                                 <w:noProof/>
                               </w:rPr>
                               <w:drawing>
-                                <wp:inline distT="0" distB="0" distL="0" distR="0" wp14:anchorId="0292E87C" wp14:editId="4F279B7B">
+                                <wp:inline distT="0" distB="0" distL="0" distR="0" wp14:anchorId="5BBD612F" wp14:editId="51D35297">
                                   <wp:extent cx="2995295" cy="2139315"/>
                                   <wp:effectExtent l="0" t="0" r="1905" b="0"/>
-                                  <wp:docPr id="4" name="Picture 4"/>
+                                  <wp:docPr id="5" name="Picture 5"/>
                                   <wp:cNvGraphicFramePr>
                                     <a:graphicFrameLocks xmlns:a="http://schemas.openxmlformats.org/drawingml/2006/main" noChangeAspect="1"/>
                                   </wp:cNvGraphicFramePr>
@@ -370,7 +385,7 @@
                                     <a:graphicData uri="http://schemas.openxmlformats.org/drawingml/2006/picture">
                                       <pic:pic xmlns:pic="http://schemas.openxmlformats.org/drawingml/2006/picture">
                                         <pic:nvPicPr>
-                                          <pic:cNvPr id="4" name="apolipoprotein-plots-1.pdf"/>
+                                          <pic:cNvPr id="5" name="apolipoprotein-plots-1.pdf"/>
                                           <pic:cNvPicPr/>
                                         </pic:nvPicPr>
                                         <pic:blipFill>
@@ -400,13 +415,6 @@
                                 </wp:inline>
                               </w:drawing>
                             </w:r>
-                          </w:p>
-                          <w:p>
-                            <w:pPr>
-                              <w:rPr>
-                                <w:b/>
-                              </w:rPr>
-                            </w:pPr>
                           </w:p>
                           <w:p>
                             <w:r>
@@ -460,16 +468,23 @@
                           <w:b/>
                         </w:rPr>
                       </w:pPr>
+                    </w:p>
+                    <w:p>
+                      <w:pPr>
+                        <w:rPr>
+                          <w:b/>
+                        </w:rPr>
+                      </w:pPr>
                       <w:r>
                         <w:rPr>
                           <w:b/>
                           <w:noProof/>
                         </w:rPr>
                         <w:drawing>
-                          <wp:inline distT="0" distB="0" distL="0" distR="0" wp14:anchorId="0292E87C" wp14:editId="4F279B7B">
+                          <wp:inline distT="0" distB="0" distL="0" distR="0" wp14:anchorId="5BBD612F" wp14:editId="51D35297">
                             <wp:extent cx="2995295" cy="2139315"/>
                             <wp:effectExtent l="0" t="0" r="1905" b="0"/>
-                            <wp:docPr id="4" name="Picture 4"/>
+                            <wp:docPr id="5" name="Picture 5"/>
                             <wp:cNvGraphicFramePr>
                               <a:graphicFrameLocks xmlns:a="http://schemas.openxmlformats.org/drawingml/2006/main" noChangeAspect="1"/>
                             </wp:cNvGraphicFramePr>
@@ -477,7 +492,7 @@
                               <a:graphicData uri="http://schemas.openxmlformats.org/drawingml/2006/picture">
                                 <pic:pic xmlns:pic="http://schemas.openxmlformats.org/drawingml/2006/picture">
                                   <pic:nvPicPr>
-                                    <pic:cNvPr id="4" name="apolipoprotein-plots-1.pdf"/>
+                                    <pic:cNvPr id="5" name="apolipoprotein-plots-1.pdf"/>
                                     <pic:cNvPicPr/>
                                   </pic:nvPicPr>
                                   <pic:blipFill>
@@ -509,13 +524,6 @@
                       </w:r>
                     </w:p>
                     <w:p>
-                      <w:pPr>
-                        <w:rPr>
-                          <w:b/>
-                        </w:rPr>
-                      </w:pPr>
-                    </w:p>
-                    <w:p>
                       <w:r>
                         <w:rPr>
                           <w:b/>
@@ -918,7 +926,7 @@
           <w:b/>
           <w:color w:val="222222"/>
         </w:rPr>
-        <w:t>142-147</w:t>
+        <w:t>151-156</w:t>
       </w:r>
       <w:r>
         <w:rPr>
@@ -1061,7 +1069,15 @@
           <w:b/>
           <w:color w:val="222222"/>
         </w:rPr>
-        <w:t>on lines 147-149</w:t>
+        <w:t xml:space="preserve">on lines </w:t>
+      </w:r>
+      <w:r>
+        <w:rPr>
+          <w:rFonts w:eastAsia="Times New Roman" w:cstheme="minorHAnsi"/>
+          <w:b/>
+          <w:color w:val="222222"/>
+        </w:rPr>
+        <w:t>156-158</w:t>
       </w:r>
       <w:r>
         <w:rPr>
@@ -1322,7 +1338,7 @@
                                     <pic:cNvPicPr/>
                                   </pic:nvPicPr>
                                   <pic:blipFill rotWithShape="1">
-                                    <a:blip r:embed="rId5">
+                                    <a:blip r:embed="rId6">
                                       <a:extLst>
                                         <a:ext uri="{28A0092B-C50C-407E-A947-70E740481C1C}">
                                           <a14:useLocalDpi xmlns:a14="http://schemas.microsoft.com/office/drawing/2010/main" val="0"/>
@@ -1916,7 +1932,31 @@
           <w:b/>
           <w:color w:val="222222"/>
         </w:rPr>
-        <w:t>185-193</w:t>
+        <w:t>1</w:t>
+      </w:r>
+      <w:r>
+        <w:rPr>
+          <w:rFonts w:eastAsia="Times New Roman" w:cstheme="minorHAnsi"/>
+          <w:b/>
+          <w:color w:val="222222"/>
+        </w:rPr>
+        <w:t>94</w:t>
+      </w:r>
+      <w:r>
+        <w:rPr>
+          <w:rFonts w:eastAsia="Times New Roman" w:cstheme="minorHAnsi"/>
+          <w:b/>
+          <w:color w:val="222222"/>
+        </w:rPr>
+        <w:t>-</w:t>
+      </w:r>
+      <w:r>
+        <w:rPr>
+          <w:rFonts w:eastAsia="Times New Roman" w:cstheme="minorHAnsi"/>
+          <w:b/>
+          <w:color w:val="222222"/>
+        </w:rPr>
+        <w:t>202</w:t>
       </w:r>
       <w:r>
         <w:rPr>
@@ -3263,18 +3303,16 @@
           <w:b/>
           <w:color w:val="222222"/>
         </w:rPr>
-        <w:t xml:space="preserve">reviewer for pointing this out.  </w:t>
-      </w:r>
-      <w:proofErr w:type="gramStart"/>
-      <w:r>
-        <w:rPr>
-          <w:rFonts w:eastAsia="Times New Roman" w:cstheme="minorHAnsi"/>
-          <w:b/>
-          <w:color w:val="222222"/>
-        </w:rPr>
-        <w:t>Indeed</w:t>
-      </w:r>
-      <w:proofErr w:type="gramEnd"/>
+        <w:t>reviewer for pointing this out.  Indeed</w:t>
+      </w:r>
+      <w:r>
+        <w:rPr>
+          <w:rFonts w:eastAsia="Times New Roman" w:cstheme="minorHAnsi"/>
+          <w:b/>
+          <w:color w:val="222222"/>
+        </w:rPr>
+        <w:t>,</w:t>
+      </w:r>
       <w:r>
         <w:rPr>
           <w:rFonts w:eastAsia="Times New Roman" w:cstheme="minorHAnsi"/>
@@ -5644,7 +5682,33 @@
           <w:b/>
           <w:color w:val="222222"/>
         </w:rPr>
-        <w:t>132-136</w:t>
+        <w:t>13</w:t>
+      </w:r>
+      <w:r>
+        <w:rPr>
+          <w:rFonts w:eastAsia="Times New Roman" w:cstheme="minorHAnsi"/>
+          <w:b/>
+          <w:color w:val="222222"/>
+        </w:rPr>
+        <w:t>3</w:t>
+      </w:r>
+      <w:bookmarkStart w:id="0" w:name="_GoBack"/>
+      <w:bookmarkEnd w:id="0"/>
+      <w:r>
+        <w:rPr>
+          <w:rFonts w:eastAsia="Times New Roman" w:cstheme="minorHAnsi"/>
+          <w:b/>
+          <w:color w:val="222222"/>
+        </w:rPr>
+        <w:t>-13</w:t>
+      </w:r>
+      <w:r>
+        <w:rPr>
+          <w:rFonts w:eastAsia="Times New Roman" w:cstheme="minorHAnsi"/>
+          <w:b/>
+          <w:color w:val="222222"/>
+        </w:rPr>
+        <w:t>7</w:t>
       </w:r>
       <w:r>
         <w:rPr>
@@ -5893,7 +5957,31 @@
           <w:b/>
           <w:color w:val="222222"/>
         </w:rPr>
-        <w:t>Mice were fed the HFHS diet from week 3 to week 19, so a total of 16 weeks.  This is now noted in the methods section on lines 101-102</w:t>
+        <w:t>Mice were fed the HFHS diet from week 3 to week 19, so a total of 16 weeks.  This is now noted in the methods section on lines 10</w:t>
+      </w:r>
+      <w:r>
+        <w:rPr>
+          <w:rFonts w:eastAsia="Times New Roman" w:cstheme="minorHAnsi"/>
+          <w:b/>
+          <w:color w:val="222222"/>
+        </w:rPr>
+        <w:t>0</w:t>
+      </w:r>
+      <w:r>
+        <w:rPr>
+          <w:rFonts w:eastAsia="Times New Roman" w:cstheme="minorHAnsi"/>
+          <w:b/>
+          <w:color w:val="222222"/>
+        </w:rPr>
+        <w:t>-10</w:t>
+      </w:r>
+      <w:r>
+        <w:rPr>
+          <w:rFonts w:eastAsia="Times New Roman" w:cstheme="minorHAnsi"/>
+          <w:b/>
+          <w:color w:val="222222"/>
+        </w:rPr>
+        <w:t>1</w:t>
       </w:r>
     </w:p>
     <w:p>
@@ -6130,7 +6218,23 @@
           <w:b/>
           <w:color w:val="222222"/>
         </w:rPr>
-        <w:t>Yes, we report significant calcium-cholesterol associations in both HFHS and NCD fed mice of both sexes.  This is now reported on lines 144-145 of the revised manuscript</w:t>
+        <w:t>Yes, we report significant calcium-cholesterol associations in both HFHS and NCD fed mice of both sexes.  This is now reported on lines 144-14</w:t>
+      </w:r>
+      <w:r>
+        <w:rPr>
+          <w:rFonts w:eastAsia="Times New Roman" w:cstheme="minorHAnsi"/>
+          <w:b/>
+          <w:color w:val="222222"/>
+        </w:rPr>
+        <w:t>6</w:t>
+      </w:r>
+      <w:r>
+        <w:rPr>
+          <w:rFonts w:eastAsia="Times New Roman" w:cstheme="minorHAnsi"/>
+          <w:b/>
+          <w:color w:val="222222"/>
+        </w:rPr>
+        <w:t xml:space="preserve"> of the revised manuscript</w:t>
       </w:r>
     </w:p>
     <w:p>
@@ -6497,7 +6601,6 @@
           <w:b/>
         </w:rPr>
       </w:pPr>
-      <w:bookmarkStart w:id="0" w:name="_GoBack"/>
       <w:r>
         <w:rPr>
           <w:rFonts w:eastAsia="Times New Roman" w:cstheme="minorHAnsi"/>
@@ -6506,7 +6609,6 @@
         <w:t>Fixed.</w:t>
       </w:r>
     </w:p>
-    <w:bookmarkEnd w:id="0"/>
     <w:p>
       <w:pPr>
         <w:rPr>
@@ -6601,161 +6703,7 @@
         <w:rPr>
           <w:rFonts w:ascii="Calibri" w:cs="Calibri"/>
         </w:rPr>
-        <w:t xml:space="preserve">1 </w:t>
-      </w:r>
-      <w:proofErr w:type="spellStart"/>
-      <w:r>
-        <w:rPr>
-          <w:rFonts w:ascii="Calibri" w:cs="Calibri"/>
-        </w:rPr>
-        <w:t>Saltevo</w:t>
-      </w:r>
-      <w:proofErr w:type="spellEnd"/>
-      <w:r>
-        <w:rPr>
-          <w:rFonts w:ascii="Calibri" w:cs="Calibri"/>
-        </w:rPr>
-        <w:t xml:space="preserve"> J, </w:t>
-      </w:r>
-      <w:proofErr w:type="spellStart"/>
-      <w:r>
-        <w:rPr>
-          <w:rFonts w:ascii="Calibri" w:cs="Calibri"/>
-        </w:rPr>
-        <w:t>Niskanen</w:t>
-      </w:r>
-      <w:proofErr w:type="spellEnd"/>
-      <w:r>
-        <w:rPr>
-          <w:rFonts w:ascii="Calibri" w:cs="Calibri"/>
-        </w:rPr>
-        <w:t xml:space="preserve"> L, </w:t>
-      </w:r>
-      <w:proofErr w:type="spellStart"/>
-      <w:r>
-        <w:rPr>
-          <w:rFonts w:ascii="Calibri" w:cs="Calibri"/>
-        </w:rPr>
-        <w:t>Kautiainen</w:t>
-      </w:r>
-      <w:proofErr w:type="spellEnd"/>
-      <w:r>
-        <w:rPr>
-          <w:rFonts w:ascii="Calibri" w:cs="Calibri"/>
-        </w:rPr>
-        <w:t xml:space="preserve"> H, </w:t>
-      </w:r>
-      <w:proofErr w:type="spellStart"/>
-      <w:r>
-        <w:rPr>
-          <w:rFonts w:ascii="Calibri" w:cs="Calibri"/>
-        </w:rPr>
-        <w:t>Teittinen</w:t>
-      </w:r>
-      <w:proofErr w:type="spellEnd"/>
-      <w:r>
-        <w:rPr>
-          <w:rFonts w:ascii="Calibri" w:cs="Calibri"/>
-        </w:rPr>
-        <w:t xml:space="preserve"> J, </w:t>
-      </w:r>
-      <w:proofErr w:type="spellStart"/>
-      <w:r>
-        <w:rPr>
-          <w:rFonts w:ascii="Calibri" w:cs="Calibri"/>
-        </w:rPr>
-        <w:t>Oksa</w:t>
-      </w:r>
-      <w:proofErr w:type="spellEnd"/>
-      <w:r>
-        <w:rPr>
-          <w:rFonts w:ascii="Calibri" w:cs="Calibri"/>
-        </w:rPr>
-        <w:t xml:space="preserve"> H, </w:t>
-      </w:r>
-      <w:proofErr w:type="spellStart"/>
-      <w:r>
-        <w:rPr>
-          <w:rFonts w:ascii="Calibri" w:cs="Calibri"/>
-        </w:rPr>
-        <w:t>Korpi-Hyövälti</w:t>
-      </w:r>
-      <w:proofErr w:type="spellEnd"/>
-      <w:r>
-        <w:rPr>
-          <w:rFonts w:ascii="Calibri" w:cs="Calibri"/>
-        </w:rPr>
-        <w:t xml:space="preserve"> E, </w:t>
-      </w:r>
-      <w:proofErr w:type="spellStart"/>
-      <w:r>
-        <w:rPr>
-          <w:rFonts w:ascii="Calibri" w:cs="Calibri"/>
-        </w:rPr>
-        <w:t>Sundvall</w:t>
-      </w:r>
-      <w:proofErr w:type="spellEnd"/>
-      <w:r>
-        <w:rPr>
-          <w:rFonts w:ascii="Calibri" w:cs="Calibri"/>
-        </w:rPr>
-        <w:t xml:space="preserve"> J, </w:t>
-      </w:r>
-      <w:proofErr w:type="spellStart"/>
-      <w:r>
-        <w:rPr>
-          <w:rFonts w:ascii="Calibri" w:cs="Calibri"/>
-        </w:rPr>
-        <w:t>Männistö</w:t>
-      </w:r>
-      <w:proofErr w:type="spellEnd"/>
-      <w:r>
-        <w:rPr>
-          <w:rFonts w:ascii="Calibri" w:cs="Calibri"/>
-        </w:rPr>
-        <w:t xml:space="preserve"> S, </w:t>
-      </w:r>
-      <w:proofErr w:type="spellStart"/>
-      <w:r>
-        <w:rPr>
-          <w:rFonts w:ascii="Calibri" w:cs="Calibri"/>
-        </w:rPr>
-        <w:t>Peltonen</w:t>
-      </w:r>
-      <w:proofErr w:type="spellEnd"/>
-      <w:r>
-        <w:rPr>
-          <w:rFonts w:ascii="Calibri" w:cs="Calibri"/>
-        </w:rPr>
-        <w:t xml:space="preserve"> M, </w:t>
-      </w:r>
-      <w:proofErr w:type="spellStart"/>
-      <w:r>
-        <w:rPr>
-          <w:rFonts w:ascii="Calibri" w:cs="Calibri"/>
-        </w:rPr>
-        <w:t>Mäntyselkä</w:t>
-      </w:r>
-      <w:proofErr w:type="spellEnd"/>
-      <w:r>
-        <w:rPr>
-          <w:rFonts w:ascii="Calibri" w:cs="Calibri"/>
-        </w:rPr>
-        <w:t xml:space="preserve"> P &amp; </w:t>
-      </w:r>
-      <w:proofErr w:type="spellStart"/>
-      <w:r>
-        <w:rPr>
-          <w:rFonts w:ascii="Calibri" w:cs="Calibri"/>
-        </w:rPr>
-        <w:t>Vanhala</w:t>
-      </w:r>
-      <w:proofErr w:type="spellEnd"/>
-      <w:r>
-        <w:rPr>
-          <w:rFonts w:ascii="Calibri" w:cs="Calibri"/>
-        </w:rPr>
-        <w:t xml:space="preserve"> M (2011) Serum calcium level is associated with metabolic syndrome in the general population: FIN-D2D study. </w:t>
+        <w:t xml:space="preserve">1 Saltevo J, Niskanen L, Kautiainen H, Teittinen J, Oksa H, Korpi-Hyövälti E, Sundvall J, Männistö S, Peltonen M, Mäntyselkä P &amp; Vanhala M (2011) Serum calcium level is associated with metabolic syndrome in the general population: FIN-D2D study. </w:t>
       </w:r>
       <w:r>
         <w:rPr>
@@ -6797,91 +6745,7 @@
         <w:rPr>
           <w:rFonts w:ascii="Calibri" w:cs="Calibri"/>
         </w:rPr>
-        <w:t xml:space="preserve">2 </w:t>
-      </w:r>
-      <w:proofErr w:type="spellStart"/>
-      <w:r>
-        <w:rPr>
-          <w:rFonts w:ascii="Calibri" w:cs="Calibri"/>
-        </w:rPr>
-        <w:t>Rohrmann</w:t>
-      </w:r>
-      <w:proofErr w:type="spellEnd"/>
-      <w:r>
-        <w:rPr>
-          <w:rFonts w:ascii="Calibri" w:cs="Calibri"/>
-        </w:rPr>
-        <w:t xml:space="preserve"> S, </w:t>
-      </w:r>
-      <w:proofErr w:type="spellStart"/>
-      <w:r>
-        <w:rPr>
-          <w:rFonts w:ascii="Calibri" w:cs="Calibri"/>
-        </w:rPr>
-        <w:t>Garmo</w:t>
-      </w:r>
-      <w:proofErr w:type="spellEnd"/>
-      <w:r>
-        <w:rPr>
-          <w:rFonts w:ascii="Calibri" w:cs="Calibri"/>
-        </w:rPr>
-        <w:t xml:space="preserve"> H, Malmström H, </w:t>
-      </w:r>
-      <w:proofErr w:type="spellStart"/>
-      <w:r>
-        <w:rPr>
-          <w:rFonts w:ascii="Calibri" w:cs="Calibri"/>
-        </w:rPr>
-        <w:t>Hammar</w:t>
-      </w:r>
-      <w:proofErr w:type="spellEnd"/>
-      <w:r>
-        <w:rPr>
-          <w:rFonts w:ascii="Calibri" w:cs="Calibri"/>
-        </w:rPr>
-        <w:t xml:space="preserve"> N, </w:t>
-      </w:r>
-      <w:proofErr w:type="spellStart"/>
-      <w:r>
-        <w:rPr>
-          <w:rFonts w:ascii="Calibri" w:cs="Calibri"/>
-        </w:rPr>
-        <w:t>Jungner</w:t>
-      </w:r>
-      <w:proofErr w:type="spellEnd"/>
-      <w:r>
-        <w:rPr>
-          <w:rFonts w:ascii="Calibri" w:cs="Calibri"/>
-        </w:rPr>
-        <w:t xml:space="preserve"> I, </w:t>
-      </w:r>
-      <w:proofErr w:type="spellStart"/>
-      <w:r>
-        <w:rPr>
-          <w:rFonts w:ascii="Calibri" w:cs="Calibri"/>
-        </w:rPr>
-        <w:t>Walldius</w:t>
-      </w:r>
-      <w:proofErr w:type="spellEnd"/>
-      <w:r>
-        <w:rPr>
-          <w:rFonts w:ascii="Calibri" w:cs="Calibri"/>
-        </w:rPr>
-        <w:t xml:space="preserve"> G &amp; Van </w:t>
-      </w:r>
-      <w:proofErr w:type="spellStart"/>
-      <w:r>
-        <w:rPr>
-          <w:rFonts w:ascii="Calibri" w:cs="Calibri"/>
-        </w:rPr>
-        <w:t>Hemelrijck</w:t>
-      </w:r>
-      <w:proofErr w:type="spellEnd"/>
-      <w:r>
-        <w:rPr>
-          <w:rFonts w:ascii="Calibri" w:cs="Calibri"/>
-        </w:rPr>
-        <w:t xml:space="preserve"> M (2016) Association between serum calcium concentration and risk of incident and fatal cardiovascular disease in the prospective AMORIS study. </w:t>
+        <w:t xml:space="preserve">2 Rohrmann S, Garmo H, Malmström H, Hammar N, Jungner I, Walldius G &amp; Van Hemelrijck M (2016) Association between serum calcium concentration and risk of incident and fatal cardiovascular disease in the prospective AMORIS study. </w:t>
       </w:r>
       <w:r>
         <w:rPr>
@@ -6965,21 +6829,7 @@
         <w:rPr>
           <w:rFonts w:ascii="Calibri" w:cs="Calibri"/>
         </w:rPr>
-        <w:t xml:space="preserve">4 </w:t>
-      </w:r>
-      <w:proofErr w:type="spellStart"/>
-      <w:r>
-        <w:rPr>
-          <w:rFonts w:ascii="Calibri" w:cs="Calibri"/>
-        </w:rPr>
-        <w:t>Sabanayagam</w:t>
-      </w:r>
-      <w:proofErr w:type="spellEnd"/>
-      <w:r>
-        <w:rPr>
-          <w:rFonts w:ascii="Calibri" w:cs="Calibri"/>
-        </w:rPr>
-        <w:t xml:space="preserve"> C &amp; Shankar A (2011) Serum Calcium Levels and Hypertension Among US Adults. </w:t>
+        <w:t xml:space="preserve">4 Sabanayagam C &amp; Shankar A (2011) Serum Calcium Levels and Hypertension Among US Adults. </w:t>
       </w:r>
       <w:r>
         <w:rPr>
@@ -7021,21 +6871,7 @@
         <w:rPr>
           <w:rFonts w:ascii="Calibri" w:cs="Calibri"/>
         </w:rPr>
-        <w:t xml:space="preserve">5 Wilson PW, Garrison RJ, Abbott RD &amp; Castelli WP (1983) Factors associated with lipoprotein cholesterol levels. The Framingham </w:t>
-      </w:r>
-      <w:proofErr w:type="gramStart"/>
-      <w:r>
-        <w:rPr>
-          <w:rFonts w:ascii="Calibri" w:cs="Calibri"/>
-        </w:rPr>
-        <w:t>study</w:t>
-      </w:r>
-      <w:proofErr w:type="gramEnd"/>
-      <w:r>
-        <w:rPr>
-          <w:rFonts w:ascii="Calibri" w:cs="Calibri"/>
-        </w:rPr>
-        <w:t xml:space="preserve">. </w:t>
+        <w:t xml:space="preserve">5 Wilson PW, Garrison RJ, Abbott RD &amp; Castelli WP (1983) Factors associated with lipoprotein cholesterol levels. The Framingham study. </w:t>
       </w:r>
       <w:r>
         <w:rPr>
@@ -7077,49 +6913,7 @@
         <w:rPr>
           <w:rFonts w:ascii="Calibri" w:cs="Calibri"/>
         </w:rPr>
-        <w:t xml:space="preserve">6 </w:t>
-      </w:r>
-      <w:proofErr w:type="spellStart"/>
-      <w:r>
-        <w:rPr>
-          <w:rFonts w:ascii="Calibri" w:cs="Calibri"/>
-        </w:rPr>
-        <w:t>Jorde</w:t>
-      </w:r>
-      <w:proofErr w:type="spellEnd"/>
-      <w:r>
-        <w:rPr>
-          <w:rFonts w:ascii="Calibri" w:cs="Calibri"/>
-        </w:rPr>
-        <w:t xml:space="preserve"> R, </w:t>
-      </w:r>
-      <w:proofErr w:type="spellStart"/>
-      <w:r>
-        <w:rPr>
-          <w:rFonts w:ascii="Calibri" w:cs="Calibri"/>
-        </w:rPr>
-        <w:t>Sundsfjord</w:t>
-      </w:r>
-      <w:proofErr w:type="spellEnd"/>
-      <w:r>
-        <w:rPr>
-          <w:rFonts w:ascii="Calibri" w:cs="Calibri"/>
-        </w:rPr>
-        <w:t xml:space="preserve"> J, Fitzgerald P &amp; </w:t>
-      </w:r>
-      <w:proofErr w:type="spellStart"/>
-      <w:r>
-        <w:rPr>
-          <w:rFonts w:ascii="Calibri" w:cs="Calibri"/>
-        </w:rPr>
-        <w:t>Bønaa</w:t>
-      </w:r>
-      <w:proofErr w:type="spellEnd"/>
-      <w:r>
-        <w:rPr>
-          <w:rFonts w:ascii="Calibri" w:cs="Calibri"/>
-        </w:rPr>
-        <w:t xml:space="preserve"> KH (1999) Serum Calcium and Cardiovascular Risk Factors and Diseases. </w:t>
+        <w:t xml:space="preserve">6 Jorde R, Sundsfjord J, Fitzgerald P &amp; Bønaa KH (1999) Serum Calcium and Cardiovascular Risk Factors and Diseases. </w:t>
       </w:r>
       <w:r>
         <w:rPr>
@@ -7161,49 +6955,7 @@
         <w:rPr>
           <w:rFonts w:ascii="Calibri" w:cs="Calibri"/>
         </w:rPr>
-        <w:t xml:space="preserve">7 Lind L, </w:t>
-      </w:r>
-      <w:proofErr w:type="spellStart"/>
-      <w:r>
-        <w:rPr>
-          <w:rFonts w:ascii="Calibri" w:cs="Calibri"/>
-        </w:rPr>
-        <w:t>Skarfors</w:t>
-      </w:r>
-      <w:proofErr w:type="spellEnd"/>
-      <w:r>
-        <w:rPr>
-          <w:rFonts w:ascii="Calibri" w:cs="Calibri"/>
-        </w:rPr>
-        <w:t xml:space="preserve"> E, Berglund L, </w:t>
-      </w:r>
-      <w:proofErr w:type="spellStart"/>
-      <w:r>
-        <w:rPr>
-          <w:rFonts w:ascii="Calibri" w:cs="Calibri"/>
-        </w:rPr>
-        <w:t>Lithell</w:t>
-      </w:r>
-      <w:proofErr w:type="spellEnd"/>
-      <w:r>
-        <w:rPr>
-          <w:rFonts w:ascii="Calibri" w:cs="Calibri"/>
-        </w:rPr>
-        <w:t xml:space="preserve"> H &amp; </w:t>
-      </w:r>
-      <w:proofErr w:type="spellStart"/>
-      <w:r>
-        <w:rPr>
-          <w:rFonts w:ascii="Calibri" w:cs="Calibri"/>
-        </w:rPr>
-        <w:t>Ljunghall</w:t>
-      </w:r>
-      <w:proofErr w:type="spellEnd"/>
-      <w:r>
-        <w:rPr>
-          <w:rFonts w:ascii="Calibri" w:cs="Calibri"/>
-        </w:rPr>
-        <w:t xml:space="preserve"> S (1997) Serum calcium: A new, independent, prospective risk factor for myocardial infarction in middle-aged men followed for 18 years. </w:t>
+        <w:t xml:space="preserve">7 Lind L, Skarfors E, Berglund L, Lithell H &amp; Ljunghall S (1997) Serum calcium: A new, independent, prospective risk factor for myocardial infarction in middle-aged men followed for 18 years. </w:t>
       </w:r>
       <w:r>
         <w:rPr>
@@ -7245,35 +6997,7 @@
         <w:rPr>
           <w:rFonts w:ascii="Calibri" w:cs="Calibri"/>
         </w:rPr>
-        <w:t xml:space="preserve">8 Foley RN, Collins AJ, </w:t>
-      </w:r>
-      <w:proofErr w:type="spellStart"/>
-      <w:r>
-        <w:rPr>
-          <w:rFonts w:ascii="Calibri" w:cs="Calibri"/>
-        </w:rPr>
-        <w:t>Ishani</w:t>
-      </w:r>
-      <w:proofErr w:type="spellEnd"/>
-      <w:r>
-        <w:rPr>
-          <w:rFonts w:ascii="Calibri" w:cs="Calibri"/>
-        </w:rPr>
-        <w:t xml:space="preserve"> A &amp; </w:t>
-      </w:r>
-      <w:proofErr w:type="spellStart"/>
-      <w:r>
-        <w:rPr>
-          <w:rFonts w:ascii="Calibri" w:cs="Calibri"/>
-        </w:rPr>
-        <w:t>Kalra</w:t>
-      </w:r>
-      <w:proofErr w:type="spellEnd"/>
-      <w:r>
-        <w:rPr>
-          <w:rFonts w:ascii="Calibri" w:cs="Calibri"/>
-        </w:rPr>
-        <w:t xml:space="preserve"> PA (2008) Calcium-phosphate levels and cardiovascular disease in community-dwelling adults: The Atherosclerosis Risk in Communities (ARIC) Study. </w:t>
+        <w:t xml:space="preserve">8 Foley RN, Collins AJ, Ishani A &amp; Kalra PA (2008) Calcium-phosphate levels and cardiovascular disease in community-dwelling adults: The Atherosclerosis Risk in Communities (ARIC) Study. </w:t>
       </w:r>
       <w:r>
         <w:rPr>
@@ -7315,78 +7039,100 @@
         <w:rPr>
           <w:rFonts w:ascii="Calibri" w:cs="Calibri"/>
         </w:rPr>
-        <w:t xml:space="preserve">9 </w:t>
-      </w:r>
-      <w:proofErr w:type="spellStart"/>
-      <w:r>
-        <w:rPr>
-          <w:rFonts w:ascii="Calibri" w:cs="Calibri"/>
-        </w:rPr>
-        <w:t>Slinin</w:t>
-      </w:r>
-      <w:proofErr w:type="spellEnd"/>
-      <w:r>
-        <w:rPr>
-          <w:rFonts w:ascii="Calibri" w:cs="Calibri"/>
-        </w:rPr>
-        <w:t xml:space="preserve"> Y, Blackwell T, </w:t>
-      </w:r>
-      <w:proofErr w:type="spellStart"/>
-      <w:r>
-        <w:rPr>
-          <w:rFonts w:ascii="Calibri" w:cs="Calibri"/>
-        </w:rPr>
-        <w:t>Ishani</w:t>
-      </w:r>
-      <w:proofErr w:type="spellEnd"/>
-      <w:r>
-        <w:rPr>
-          <w:rFonts w:ascii="Calibri" w:cs="Calibri"/>
-        </w:rPr>
-        <w:t xml:space="preserve"> A, Cummings SR, </w:t>
-      </w:r>
-      <w:proofErr w:type="spellStart"/>
-      <w:r>
-        <w:rPr>
-          <w:rFonts w:ascii="Calibri" w:cs="Calibri"/>
-        </w:rPr>
-        <w:t>Ensrud</w:t>
-      </w:r>
-      <w:proofErr w:type="spellEnd"/>
-      <w:r>
-        <w:rPr>
-          <w:rFonts w:ascii="Calibri" w:cs="Calibri"/>
-        </w:rPr>
-        <w:t xml:space="preserve"> KE, &amp; MORE Investigators (2011) Serum calcium, phosphorus and cardiovascular events in post-menopausal women. </w:t>
-      </w:r>
-      <w:proofErr w:type="spellStart"/>
+        <w:t xml:space="preserve">9 Slinin Y, Blackwell T, Ishani A, Cummings SR, Ensrud KE, &amp; MORE Investigators (2011) Serum calcium, phosphorus and cardiovascular events in post-menopausal women. </w:t>
+      </w:r>
       <w:r>
         <w:rPr>
           <w:rFonts w:ascii="Calibri" w:cs="Calibri"/>
           <w:i/>
           <w:iCs/>
         </w:rPr>
-        <w:t>Int</w:t>
-      </w:r>
-      <w:proofErr w:type="spellEnd"/>
+        <w:t>Int J Cardiol</w:t>
+      </w:r>
+      <w:r>
+        <w:rPr>
+          <w:rFonts w:ascii="Calibri" w:cs="Calibri"/>
+        </w:rPr>
+        <w:t xml:space="preserve"> </w:t>
+      </w:r>
+      <w:r>
+        <w:rPr>
+          <w:rFonts w:ascii="Calibri" w:cs="Calibri"/>
+          <w:b/>
+          <w:bCs/>
+        </w:rPr>
+        <w:t>149</w:t>
+      </w:r>
+      <w:r>
+        <w:rPr>
+          <w:rFonts w:ascii="Calibri" w:cs="Calibri"/>
+        </w:rPr>
+        <w:t>, 335–340.</w:t>
+      </w:r>
+    </w:p>
+    <w:p>
+      <w:pPr>
+        <w:pStyle w:val="Bibliography"/>
+        <w:rPr>
+          <w:rFonts w:ascii="Calibri" w:cs="Calibri"/>
+        </w:rPr>
+      </w:pPr>
+      <w:r>
+        <w:rPr>
+          <w:rFonts w:ascii="Calibri" w:cs="Calibri"/>
+        </w:rPr>
+        <w:t xml:space="preserve">10 Jorde R, Schirmer H, Njølstad I, Løchen M-L, Bøgeberg Mathiesen E, Kamycheva E, Figenschau Y &amp; Grimnes G (2013) Serum calcium and the calcium-sensing receptor polymorphism rs17251221 in relation to coronary heart disease, type 2 diabetes, cancer and mortality: the Tromsø Study. </w:t>
+      </w:r>
       <w:r>
         <w:rPr>
           <w:rFonts w:ascii="Calibri" w:cs="Calibri"/>
           <w:i/>
           <w:iCs/>
         </w:rPr>
-        <w:t xml:space="preserve"> J </w:t>
-      </w:r>
-      <w:proofErr w:type="spellStart"/>
+        <w:t>Eur J Epidemiol</w:t>
+      </w:r>
+      <w:r>
+        <w:rPr>
+          <w:rFonts w:ascii="Calibri" w:cs="Calibri"/>
+        </w:rPr>
+        <w:t xml:space="preserve"> </w:t>
+      </w:r>
+      <w:r>
+        <w:rPr>
+          <w:rFonts w:ascii="Calibri" w:cs="Calibri"/>
+          <w:b/>
+          <w:bCs/>
+        </w:rPr>
+        <w:t>28</w:t>
+      </w:r>
+      <w:r>
+        <w:rPr>
+          <w:rFonts w:ascii="Calibri" w:cs="Calibri"/>
+        </w:rPr>
+        <w:t>, 569–578.</w:t>
+      </w:r>
+    </w:p>
+    <w:p>
+      <w:pPr>
+        <w:pStyle w:val="Bibliography"/>
+        <w:rPr>
+          <w:rFonts w:ascii="Calibri" w:cs="Calibri"/>
+        </w:rPr>
+      </w:pPr>
+      <w:r>
+        <w:rPr>
+          <w:rFonts w:ascii="Calibri" w:cs="Calibri"/>
+        </w:rPr>
+        <w:t xml:space="preserve">11 Walsh JP, Divitini ML &amp; Knuiman MW (2013) Plasma calcium as a predictor of cardiovascular disease in a community-based cohort. </w:t>
+      </w:r>
       <w:r>
         <w:rPr>
           <w:rFonts w:ascii="Calibri" w:cs="Calibri"/>
           <w:i/>
           <w:iCs/>
         </w:rPr>
-        <w:t>Cardiol</w:t>
-      </w:r>
-      <w:proofErr w:type="spellEnd"/>
+        <w:t>Clin Endocrinol (Oxf)</w:t>
+      </w:r>
       <w:r>
         <w:rPr>
           <w:rFonts w:ascii="Calibri" w:cs="Calibri"/>
@@ -7399,13 +7145,13 @@
           <w:b/>
           <w:bCs/>
         </w:rPr>
-        <w:t>149</w:t>
-      </w:r>
-      <w:r>
-        <w:rPr>
-          <w:rFonts w:ascii="Calibri" w:cs="Calibri"/>
-        </w:rPr>
-        <w:t>, 335–340.</w:t>
+        <w:t>78</w:t>
+      </w:r>
+      <w:r>
+        <w:rPr>
+          <w:rFonts w:ascii="Calibri" w:cs="Calibri"/>
+        </w:rPr>
+        <w:t>, 852–857.</w:t>
       </w:r>
     </w:p>
     <w:p>
@@ -7419,151 +7165,57 @@
         <w:rPr>
           <w:rFonts w:ascii="Calibri" w:cs="Calibri"/>
         </w:rPr>
-        <w:t xml:space="preserve">10 </w:t>
-      </w:r>
-      <w:proofErr w:type="spellStart"/>
-      <w:r>
-        <w:rPr>
-          <w:rFonts w:ascii="Calibri" w:cs="Calibri"/>
-        </w:rPr>
-        <w:t>Jorde</w:t>
-      </w:r>
-      <w:proofErr w:type="spellEnd"/>
-      <w:r>
-        <w:rPr>
-          <w:rFonts w:ascii="Calibri" w:cs="Calibri"/>
-        </w:rPr>
-        <w:t xml:space="preserve"> R, Schirmer H, </w:t>
-      </w:r>
-      <w:proofErr w:type="spellStart"/>
-      <w:r>
-        <w:rPr>
-          <w:rFonts w:ascii="Calibri" w:cs="Calibri"/>
-        </w:rPr>
-        <w:t>Njølstad</w:t>
-      </w:r>
-      <w:proofErr w:type="spellEnd"/>
-      <w:r>
-        <w:rPr>
-          <w:rFonts w:ascii="Calibri" w:cs="Calibri"/>
-        </w:rPr>
-        <w:t xml:space="preserve"> I, </w:t>
-      </w:r>
-      <w:proofErr w:type="spellStart"/>
-      <w:r>
-        <w:rPr>
-          <w:rFonts w:ascii="Calibri" w:cs="Calibri"/>
-        </w:rPr>
-        <w:t>Løchen</w:t>
-      </w:r>
-      <w:proofErr w:type="spellEnd"/>
-      <w:r>
-        <w:rPr>
-          <w:rFonts w:ascii="Calibri" w:cs="Calibri"/>
-        </w:rPr>
-        <w:t xml:space="preserve"> M-L, </w:t>
-      </w:r>
-      <w:proofErr w:type="spellStart"/>
-      <w:r>
-        <w:rPr>
-          <w:rFonts w:ascii="Calibri" w:cs="Calibri"/>
-        </w:rPr>
-        <w:t>Bøgeberg</w:t>
-      </w:r>
-      <w:proofErr w:type="spellEnd"/>
-      <w:r>
-        <w:rPr>
-          <w:rFonts w:ascii="Calibri" w:cs="Calibri"/>
-        </w:rPr>
-        <w:t xml:space="preserve"> </w:t>
-      </w:r>
-      <w:proofErr w:type="spellStart"/>
-      <w:r>
-        <w:rPr>
-          <w:rFonts w:ascii="Calibri" w:cs="Calibri"/>
-        </w:rPr>
-        <w:t>Mathiesen</w:t>
-      </w:r>
-      <w:proofErr w:type="spellEnd"/>
-      <w:r>
-        <w:rPr>
-          <w:rFonts w:ascii="Calibri" w:cs="Calibri"/>
-        </w:rPr>
-        <w:t xml:space="preserve"> E, </w:t>
-      </w:r>
-      <w:proofErr w:type="spellStart"/>
-      <w:r>
-        <w:rPr>
-          <w:rFonts w:ascii="Calibri" w:cs="Calibri"/>
-        </w:rPr>
-        <w:t>Kamycheva</w:t>
-      </w:r>
-      <w:proofErr w:type="spellEnd"/>
-      <w:r>
-        <w:rPr>
-          <w:rFonts w:ascii="Calibri" w:cs="Calibri"/>
-        </w:rPr>
-        <w:t xml:space="preserve"> E, </w:t>
-      </w:r>
-      <w:proofErr w:type="spellStart"/>
-      <w:r>
-        <w:rPr>
-          <w:rFonts w:ascii="Calibri" w:cs="Calibri"/>
-        </w:rPr>
-        <w:t>Figenschau</w:t>
-      </w:r>
-      <w:proofErr w:type="spellEnd"/>
-      <w:r>
-        <w:rPr>
-          <w:rFonts w:ascii="Calibri" w:cs="Calibri"/>
-        </w:rPr>
-        <w:t xml:space="preserve"> Y &amp; </w:t>
-      </w:r>
-      <w:proofErr w:type="spellStart"/>
-      <w:r>
-        <w:rPr>
-          <w:rFonts w:ascii="Calibri" w:cs="Calibri"/>
-        </w:rPr>
-        <w:t>Grimnes</w:t>
-      </w:r>
-      <w:proofErr w:type="spellEnd"/>
-      <w:r>
-        <w:rPr>
-          <w:rFonts w:ascii="Calibri" w:cs="Calibri"/>
-        </w:rPr>
-        <w:t xml:space="preserve"> G (2013) Serum calcium and the calcium-sensing receptor polymorphism rs17251221 in relation to coronary heart disease, type 2 diabetes, cancer and mortality: the </w:t>
-      </w:r>
-      <w:proofErr w:type="spellStart"/>
-      <w:r>
-        <w:rPr>
-          <w:rFonts w:ascii="Calibri" w:cs="Calibri"/>
-        </w:rPr>
-        <w:t>Tromsø</w:t>
-      </w:r>
-      <w:proofErr w:type="spellEnd"/>
-      <w:r>
-        <w:rPr>
-          <w:rFonts w:ascii="Calibri" w:cs="Calibri"/>
-        </w:rPr>
-        <w:t xml:space="preserve"> Study. </w:t>
-      </w:r>
-      <w:proofErr w:type="spellStart"/>
+        <w:t xml:space="preserve">12 Wang M, Yan S, Peng Y, Shi Y, Tsauo J-Y &amp; Chen M (2020) Serum calcium levels correlates with coronary artery disease outcomes. </w:t>
+      </w:r>
       <w:r>
         <w:rPr>
           <w:rFonts w:ascii="Calibri" w:cs="Calibri"/>
           <w:i/>
           <w:iCs/>
         </w:rPr>
-        <w:t>Eur</w:t>
-      </w:r>
-      <w:proofErr w:type="spellEnd"/>
+        <w:t>Open Medicine</w:t>
+      </w:r>
+      <w:r>
+        <w:rPr>
+          <w:rFonts w:ascii="Calibri" w:cs="Calibri"/>
+        </w:rPr>
+        <w:t xml:space="preserve"> </w:t>
+      </w:r>
+      <w:r>
+        <w:rPr>
+          <w:rFonts w:ascii="Calibri" w:cs="Calibri"/>
+          <w:b/>
+          <w:bCs/>
+        </w:rPr>
+        <w:t>15</w:t>
+      </w:r>
+      <w:r>
+        <w:rPr>
+          <w:rFonts w:ascii="Calibri" w:cs="Calibri"/>
+        </w:rPr>
+        <w:t>, 1128–1136.</w:t>
+      </w:r>
+    </w:p>
+    <w:p>
+      <w:pPr>
+        <w:pStyle w:val="Bibliography"/>
+        <w:rPr>
+          <w:rFonts w:ascii="Calibri" w:cs="Calibri"/>
+        </w:rPr>
+      </w:pPr>
+      <w:r>
+        <w:rPr>
+          <w:rFonts w:ascii="Calibri" w:cs="Calibri"/>
+        </w:rPr>
+        <w:t xml:space="preserve">13 Reid IR, Gamble GD &amp; Bolland MJ (2016) Circulating calcium concentrations, vascular disease and mortality: a systematic review. </w:t>
+      </w:r>
       <w:r>
         <w:rPr>
           <w:rFonts w:ascii="Calibri" w:cs="Calibri"/>
           <w:i/>
           <w:iCs/>
         </w:rPr>
-        <w:t xml:space="preserve"> J Epidemiol</w:t>
+        <w:t>Journal of Internal Medicine</w:t>
       </w:r>
       <w:r>
         <w:rPr>
@@ -7577,13 +7229,13 @@
           <w:b/>
           <w:bCs/>
         </w:rPr>
-        <w:t>28</w:t>
-      </w:r>
-      <w:r>
-        <w:rPr>
-          <w:rFonts w:ascii="Calibri" w:cs="Calibri"/>
-        </w:rPr>
-        <w:t>, 569–578.</w:t>
+        <w:t>279</w:t>
+      </w:r>
+      <w:r>
+        <w:rPr>
+          <w:rFonts w:ascii="Calibri" w:cs="Calibri"/>
+        </w:rPr>
+        <w:t>, 524–540.</w:t>
       </w:r>
     </w:p>
     <w:p>
@@ -7597,71 +7249,142 @@
         <w:rPr>
           <w:rFonts w:ascii="Calibri" w:cs="Calibri"/>
         </w:rPr>
-        <w:t xml:space="preserve">11 Walsh JP, </w:t>
-      </w:r>
-      <w:proofErr w:type="spellStart"/>
-      <w:r>
-        <w:rPr>
-          <w:rFonts w:ascii="Calibri" w:cs="Calibri"/>
-        </w:rPr>
-        <w:t>Divitini</w:t>
-      </w:r>
-      <w:proofErr w:type="spellEnd"/>
-      <w:r>
-        <w:rPr>
-          <w:rFonts w:ascii="Calibri" w:cs="Calibri"/>
-        </w:rPr>
-        <w:t xml:space="preserve"> ML &amp; </w:t>
-      </w:r>
-      <w:proofErr w:type="spellStart"/>
-      <w:r>
-        <w:rPr>
-          <w:rFonts w:ascii="Calibri" w:cs="Calibri"/>
-        </w:rPr>
-        <w:t>Knuiman</w:t>
-      </w:r>
-      <w:proofErr w:type="spellEnd"/>
-      <w:r>
-        <w:rPr>
-          <w:rFonts w:ascii="Calibri" w:cs="Calibri"/>
-        </w:rPr>
-        <w:t xml:space="preserve"> MW (2013) Plasma calcium as a predictor of cardiovascular disease in a community-based cohort. </w:t>
-      </w:r>
-      <w:proofErr w:type="spellStart"/>
+        <w:lastRenderedPageBreak/>
+        <w:t xml:space="preserve">14 Bolland MJ, Avenell A, Baron JA, Grey A, MacLennan GS, Gamble GD &amp; Reid IR (2010) Effect of calcium supplements on risk of myocardial infarction and cardiovascular events: meta-analysis. </w:t>
+      </w:r>
       <w:r>
         <w:rPr>
           <w:rFonts w:ascii="Calibri" w:cs="Calibri"/>
           <w:i/>
           <w:iCs/>
         </w:rPr>
-        <w:t>Clin</w:t>
-      </w:r>
-      <w:proofErr w:type="spellEnd"/>
+        <w:t>BMJ</w:t>
+      </w:r>
+      <w:r>
+        <w:rPr>
+          <w:rFonts w:ascii="Calibri" w:cs="Calibri"/>
+        </w:rPr>
+        <w:t xml:space="preserve"> </w:t>
+      </w:r>
+      <w:r>
+        <w:rPr>
+          <w:rFonts w:ascii="Calibri" w:cs="Calibri"/>
+          <w:b/>
+          <w:bCs/>
+        </w:rPr>
+        <w:t>341</w:t>
+      </w:r>
+      <w:r>
+        <w:rPr>
+          <w:rFonts w:ascii="Calibri" w:cs="Calibri"/>
+        </w:rPr>
+        <w:t>, c3691.</w:t>
+      </w:r>
+    </w:p>
+    <w:p>
+      <w:pPr>
+        <w:pStyle w:val="Bibliography"/>
+        <w:rPr>
+          <w:rFonts w:ascii="Calibri" w:cs="Calibri"/>
+        </w:rPr>
+      </w:pPr>
+      <w:r>
+        <w:rPr>
+          <w:rFonts w:ascii="Calibri" w:cs="Calibri"/>
+        </w:rPr>
+        <w:t xml:space="preserve">15 Lind L, Jakobsson S, Lithell H, Wengle B &amp; Ljunghall S (1988) Relation of serum calcium concentration to metabolic risk factors for cardiovascular disease. </w:t>
+      </w:r>
       <w:r>
         <w:rPr>
           <w:rFonts w:ascii="Calibri" w:cs="Calibri"/>
           <w:i/>
           <w:iCs/>
         </w:rPr>
-        <w:t xml:space="preserve"> Endocrinol (</w:t>
-      </w:r>
-      <w:proofErr w:type="spellStart"/>
+        <w:t>BMJ</w:t>
+      </w:r>
+      <w:r>
+        <w:rPr>
+          <w:rFonts w:ascii="Calibri" w:cs="Calibri"/>
+        </w:rPr>
+        <w:t xml:space="preserve"> </w:t>
+      </w:r>
+      <w:r>
+        <w:rPr>
+          <w:rFonts w:ascii="Calibri" w:cs="Calibri"/>
+          <w:b/>
+          <w:bCs/>
+        </w:rPr>
+        <w:t>297</w:t>
+      </w:r>
+      <w:r>
+        <w:rPr>
+          <w:rFonts w:ascii="Calibri" w:cs="Calibri"/>
+        </w:rPr>
+        <w:t>, 960–963.</w:t>
+      </w:r>
+    </w:p>
+    <w:p>
+      <w:pPr>
+        <w:pStyle w:val="Bibliography"/>
+        <w:rPr>
+          <w:rFonts w:ascii="Calibri" w:cs="Calibri"/>
+        </w:rPr>
+      </w:pPr>
+      <w:r>
+        <w:rPr>
+          <w:rFonts w:ascii="Calibri" w:cs="Calibri"/>
+        </w:rPr>
+        <w:t xml:space="preserve">16 Meng X, Han T, Jiang W, Dong F, Sun H, Wei W &amp; Yan Y (2021) Temporal Relationship Between Changes in Serum Calcium and Hypercholesteremia and Its Impact on Future Brachial-Ankle Pulse Wave Velocity Levels. </w:t>
+      </w:r>
       <w:r>
         <w:rPr>
           <w:rFonts w:ascii="Calibri" w:cs="Calibri"/>
           <w:i/>
           <w:iCs/>
         </w:rPr>
-        <w:t>Oxf</w:t>
-      </w:r>
-      <w:proofErr w:type="spellEnd"/>
+        <w:t>Frontiers in Nutrition</w:t>
+      </w:r>
+      <w:r>
+        <w:rPr>
+          <w:rFonts w:ascii="Calibri" w:cs="Calibri"/>
+        </w:rPr>
+        <w:t xml:space="preserve"> </w:t>
+      </w:r>
+      <w:r>
+        <w:rPr>
+          <w:rFonts w:ascii="Calibri" w:cs="Calibri"/>
+          <w:b/>
+          <w:bCs/>
+        </w:rPr>
+        <w:t>8</w:t>
+      </w:r>
+      <w:r>
+        <w:rPr>
+          <w:rFonts w:ascii="Calibri" w:cs="Calibri"/>
+        </w:rPr>
+        <w:t>.</w:t>
+      </w:r>
+    </w:p>
+    <w:p>
+      <w:pPr>
+        <w:pStyle w:val="Bibliography"/>
+        <w:rPr>
+          <w:rFonts w:ascii="Calibri" w:cs="Calibri"/>
+        </w:rPr>
+      </w:pPr>
+      <w:r>
+        <w:rPr>
+          <w:rFonts w:ascii="Calibri" w:cs="Calibri"/>
+        </w:rPr>
+        <w:t xml:space="preserve">17 Kennedy A, Vasdev S, Randell E, Xie Y-G, Green K, Zhang H &amp; Sun G (2009) Clinical Medicine: Endocrinology and Diabetes: Abnormality of Serum Lipids are Independently Associated with Increased Serum Calcium Level in the Adult Newfoundland Population. </w:t>
+      </w:r>
       <w:r>
         <w:rPr>
           <w:rFonts w:ascii="Calibri" w:cs="Calibri"/>
           <w:i/>
           <w:iCs/>
         </w:rPr>
-        <w:t>)</w:t>
+        <w:t>Clinical medicine Endocrinology and diabetes</w:t>
       </w:r>
       <w:r>
         <w:rPr>
@@ -7675,13 +7398,13 @@
           <w:b/>
           <w:bCs/>
         </w:rPr>
-        <w:t>78</w:t>
-      </w:r>
-      <w:r>
-        <w:rPr>
-          <w:rFonts w:ascii="Calibri" w:cs="Calibri"/>
-        </w:rPr>
-        <w:t>, 852–857.</w:t>
+        <w:t>2</w:t>
+      </w:r>
+      <w:r>
+        <w:rPr>
+          <w:rFonts w:ascii="Calibri" w:cs="Calibri"/>
+        </w:rPr>
+        <w:t>, CMED.S2974.</w:t>
       </w:r>
     </w:p>
     <w:p>
@@ -7695,21 +7418,7 @@
         <w:rPr>
           <w:rFonts w:ascii="Calibri" w:cs="Calibri"/>
         </w:rPr>
-        <w:t xml:space="preserve">12 Wang M, Yan S, Peng Y, Shi Y, </w:t>
-      </w:r>
-      <w:proofErr w:type="spellStart"/>
-      <w:r>
-        <w:rPr>
-          <w:rFonts w:ascii="Calibri" w:cs="Calibri"/>
-        </w:rPr>
-        <w:t>Tsauo</w:t>
-      </w:r>
-      <w:proofErr w:type="spellEnd"/>
-      <w:r>
-        <w:rPr>
-          <w:rFonts w:ascii="Calibri" w:cs="Calibri"/>
-        </w:rPr>
-        <w:t xml:space="preserve"> J-Y &amp; Chen M (2020) Serum calcium levels correlates with coronary artery disease outcomes. </w:t>
+        <w:t xml:space="preserve">18 Gallo L, Faniello MC, Canino G, Tripolino C, Gnasso A, Cuda G, Costanzo FS &amp; Irace C (2016) Serum Calcium Increase Correlates With Worsening of Lipid Profile. </w:t>
       </w:r>
       <w:r>
         <w:rPr>
@@ -7717,7 +7426,7 @@
           <w:i/>
           <w:iCs/>
         </w:rPr>
-        <w:t>Open Medicine</w:t>
+        <w:t>Medicine (Baltimore)</w:t>
       </w:r>
       <w:r>
         <w:rPr>
@@ -7731,13 +7440,13 @@
           <w:b/>
           <w:bCs/>
         </w:rPr>
-        <w:t>15</w:t>
-      </w:r>
-      <w:r>
-        <w:rPr>
-          <w:rFonts w:ascii="Calibri" w:cs="Calibri"/>
-        </w:rPr>
-        <w:t>, 1128–1136.</w:t>
+        <w:t>95</w:t>
+      </w:r>
+      <w:r>
+        <w:rPr>
+          <w:rFonts w:ascii="Calibri" w:cs="Calibri"/>
+        </w:rPr>
+        <w:t>, e2774.</w:t>
       </w:r>
     </w:p>
     <w:p>
@@ -7751,21 +7460,7 @@
         <w:rPr>
           <w:rFonts w:ascii="Calibri" w:cs="Calibri"/>
         </w:rPr>
-        <w:t xml:space="preserve">13 Reid IR, Gamble GD &amp; </w:t>
-      </w:r>
-      <w:proofErr w:type="spellStart"/>
-      <w:r>
-        <w:rPr>
-          <w:rFonts w:ascii="Calibri" w:cs="Calibri"/>
-        </w:rPr>
-        <w:t>Bolland</w:t>
-      </w:r>
-      <w:proofErr w:type="spellEnd"/>
-      <w:r>
-        <w:rPr>
-          <w:rFonts w:ascii="Calibri" w:cs="Calibri"/>
-        </w:rPr>
-        <w:t xml:space="preserve"> MJ (2016) Circulating calcium concentrations, vascular disease and mortality: a systematic review. </w:t>
+        <w:t xml:space="preserve">19 De Bacquer D, De Henauw S, De Backer G &amp; Kornitzer M (1994) Epidemiological evidence for an association between serum calcium and serum lipids. </w:t>
       </w:r>
       <w:r>
         <w:rPr>
@@ -7773,7 +7468,7 @@
           <w:i/>
           <w:iCs/>
         </w:rPr>
-        <w:t>Journal of Internal Medicine</w:t>
+        <w:t>Atherosclerosis</w:t>
       </w:r>
       <w:r>
         <w:rPr>
@@ -7787,13 +7482,13 @@
           <w:b/>
           <w:bCs/>
         </w:rPr>
-        <w:t>279</w:t>
-      </w:r>
-      <w:r>
-        <w:rPr>
-          <w:rFonts w:ascii="Calibri" w:cs="Calibri"/>
-        </w:rPr>
-        <w:t>, 524–540.</w:t>
+        <w:t>108</w:t>
+      </w:r>
+      <w:r>
+        <w:rPr>
+          <w:rFonts w:ascii="Calibri" w:cs="Calibri"/>
+        </w:rPr>
+        <w:t>, 193–200.</w:t>
       </w:r>
     </w:p>
     <w:p>
@@ -7807,36 +7502,7 @@
         <w:rPr>
           <w:rFonts w:ascii="Calibri" w:cs="Calibri"/>
         </w:rPr>
-        <w:lastRenderedPageBreak/>
-        <w:t xml:space="preserve">14 </w:t>
-      </w:r>
-      <w:proofErr w:type="spellStart"/>
-      <w:r>
-        <w:rPr>
-          <w:rFonts w:ascii="Calibri" w:cs="Calibri"/>
-        </w:rPr>
-        <w:t>Bolland</w:t>
-      </w:r>
-      <w:proofErr w:type="spellEnd"/>
-      <w:r>
-        <w:rPr>
-          <w:rFonts w:ascii="Calibri" w:cs="Calibri"/>
-        </w:rPr>
-        <w:t xml:space="preserve"> MJ, </w:t>
-      </w:r>
-      <w:proofErr w:type="spellStart"/>
-      <w:r>
-        <w:rPr>
-          <w:rFonts w:ascii="Calibri" w:cs="Calibri"/>
-        </w:rPr>
-        <w:t>Avenell</w:t>
-      </w:r>
-      <w:proofErr w:type="spellEnd"/>
-      <w:r>
-        <w:rPr>
-          <w:rFonts w:ascii="Calibri" w:cs="Calibri"/>
-        </w:rPr>
-        <w:t xml:space="preserve"> A, Baron JA, Grey A, MacLennan GS, Gamble GD &amp; Reid IR (2010) Effect of calcium supplements on risk of myocardial infarction and cardiovascular events: meta-analysis. </w:t>
+        <w:t xml:space="preserve">20 Green MA &amp; Jucha E (1987) Interrelationships between Blood Pressure, Serum Calcium and Other Biochemical Variables. </w:t>
       </w:r>
       <w:r>
         <w:rPr>
@@ -7844,7 +7510,7 @@
           <w:i/>
           <w:iCs/>
         </w:rPr>
-        <w:t>BMJ</w:t>
+        <w:t>International Journal of Epidemiology</w:t>
       </w:r>
       <w:r>
         <w:rPr>
@@ -7858,13 +7524,13 @@
           <w:b/>
           <w:bCs/>
         </w:rPr>
-        <w:t>341</w:t>
-      </w:r>
-      <w:r>
-        <w:rPr>
-          <w:rFonts w:ascii="Calibri" w:cs="Calibri"/>
-        </w:rPr>
-        <w:t>, c3691.</w:t>
+        <w:t>16</w:t>
+      </w:r>
+      <w:r>
+        <w:rPr>
+          <w:rFonts w:ascii="Calibri" w:cs="Calibri"/>
+        </w:rPr>
+        <w:t>, 532–536.</w:t>
       </w:r>
     </w:p>
     <w:p>
@@ -7878,49 +7544,7 @@
         <w:rPr>
           <w:rFonts w:ascii="Calibri" w:cs="Calibri"/>
         </w:rPr>
-        <w:t xml:space="preserve">15 Lind L, Jakobsson S, </w:t>
-      </w:r>
-      <w:proofErr w:type="spellStart"/>
-      <w:r>
-        <w:rPr>
-          <w:rFonts w:ascii="Calibri" w:cs="Calibri"/>
-        </w:rPr>
-        <w:t>Lithell</w:t>
-      </w:r>
-      <w:proofErr w:type="spellEnd"/>
-      <w:r>
-        <w:rPr>
-          <w:rFonts w:ascii="Calibri" w:cs="Calibri"/>
-        </w:rPr>
-        <w:t xml:space="preserve"> H, </w:t>
-      </w:r>
-      <w:proofErr w:type="spellStart"/>
-      <w:r>
-        <w:rPr>
-          <w:rFonts w:ascii="Calibri" w:cs="Calibri"/>
-        </w:rPr>
-        <w:t>Wengle</w:t>
-      </w:r>
-      <w:proofErr w:type="spellEnd"/>
-      <w:r>
-        <w:rPr>
-          <w:rFonts w:ascii="Calibri" w:cs="Calibri"/>
-        </w:rPr>
-        <w:t xml:space="preserve"> B &amp; </w:t>
-      </w:r>
-      <w:proofErr w:type="spellStart"/>
-      <w:r>
-        <w:rPr>
-          <w:rFonts w:ascii="Calibri" w:cs="Calibri"/>
-        </w:rPr>
-        <w:t>Ljunghall</w:t>
-      </w:r>
-      <w:proofErr w:type="spellEnd"/>
-      <w:r>
-        <w:rPr>
-          <w:rFonts w:ascii="Calibri" w:cs="Calibri"/>
-        </w:rPr>
-        <w:t xml:space="preserve"> S (1988) Relation of serum calcium concentration to metabolic risk factors for cardiovascular disease. </w:t>
+        <w:t xml:space="preserve">21 He L, Qian Y, Ren X, Jin Y, Chang W, Li J, Chen Y, Song X, Tang H, Ding L, Guo D &amp; Yao Y (2014) Total Serum Calcium Level May Have Adverse Effects on Serum Cholesterol and Triglycerides Among Female University Faculty and Staffs. </w:t>
       </w:r>
       <w:r>
         <w:rPr>
@@ -7928,465 +7552,7 @@
           <w:i/>
           <w:iCs/>
         </w:rPr>
-        <w:t>BMJ</w:t>
-      </w:r>
-      <w:r>
-        <w:rPr>
-          <w:rFonts w:ascii="Calibri" w:cs="Calibri"/>
-        </w:rPr>
-        <w:t xml:space="preserve"> </w:t>
-      </w:r>
-      <w:r>
-        <w:rPr>
-          <w:rFonts w:ascii="Calibri" w:cs="Calibri"/>
-          <w:b/>
-          <w:bCs/>
-        </w:rPr>
-        <w:t>297</w:t>
-      </w:r>
-      <w:r>
-        <w:rPr>
-          <w:rFonts w:ascii="Calibri" w:cs="Calibri"/>
-        </w:rPr>
-        <w:t>, 960–963.</w:t>
-      </w:r>
-    </w:p>
-    <w:p>
-      <w:pPr>
-        <w:pStyle w:val="Bibliography"/>
-        <w:rPr>
-          <w:rFonts w:ascii="Calibri" w:cs="Calibri"/>
-        </w:rPr>
-      </w:pPr>
-      <w:r>
-        <w:rPr>
-          <w:rFonts w:ascii="Calibri" w:cs="Calibri"/>
-        </w:rPr>
-        <w:t xml:space="preserve">16 Meng X, Han T, Jiang W, Dong F, Sun H, Wei W &amp; Yan Y (2021) Temporal Relationship Between Changes in Serum Calcium and Hypercholesteremia and Its Impact on Future Brachial-Ankle Pulse Wave Velocity Levels. </w:t>
-      </w:r>
-      <w:r>
-        <w:rPr>
-          <w:rFonts w:ascii="Calibri" w:cs="Calibri"/>
-          <w:i/>
-          <w:iCs/>
-        </w:rPr>
-        <w:t>Frontiers in Nutrition</w:t>
-      </w:r>
-      <w:r>
-        <w:rPr>
-          <w:rFonts w:ascii="Calibri" w:cs="Calibri"/>
-        </w:rPr>
-        <w:t xml:space="preserve"> </w:t>
-      </w:r>
-      <w:r>
-        <w:rPr>
-          <w:rFonts w:ascii="Calibri" w:cs="Calibri"/>
-          <w:b/>
-          <w:bCs/>
-        </w:rPr>
-        <w:t>8</w:t>
-      </w:r>
-      <w:r>
-        <w:rPr>
-          <w:rFonts w:ascii="Calibri" w:cs="Calibri"/>
-        </w:rPr>
-        <w:t>.</w:t>
-      </w:r>
-    </w:p>
-    <w:p>
-      <w:pPr>
-        <w:pStyle w:val="Bibliography"/>
-        <w:rPr>
-          <w:rFonts w:ascii="Calibri" w:cs="Calibri"/>
-        </w:rPr>
-      </w:pPr>
-      <w:r>
-        <w:rPr>
-          <w:rFonts w:ascii="Calibri" w:cs="Calibri"/>
-        </w:rPr>
-        <w:t xml:space="preserve">17 Kennedy A, </w:t>
-      </w:r>
-      <w:proofErr w:type="spellStart"/>
-      <w:r>
-        <w:rPr>
-          <w:rFonts w:ascii="Calibri" w:cs="Calibri"/>
-        </w:rPr>
-        <w:t>Vasdev</w:t>
-      </w:r>
-      <w:proofErr w:type="spellEnd"/>
-      <w:r>
-        <w:rPr>
-          <w:rFonts w:ascii="Calibri" w:cs="Calibri"/>
-        </w:rPr>
-        <w:t xml:space="preserve"> S, Randell E, </w:t>
-      </w:r>
-      <w:proofErr w:type="spellStart"/>
-      <w:r>
-        <w:rPr>
-          <w:rFonts w:ascii="Calibri" w:cs="Calibri"/>
-        </w:rPr>
-        <w:t>Xie</w:t>
-      </w:r>
-      <w:proofErr w:type="spellEnd"/>
-      <w:r>
-        <w:rPr>
-          <w:rFonts w:ascii="Calibri" w:cs="Calibri"/>
-        </w:rPr>
-        <w:t xml:space="preserve"> Y-G, Green K, Zhang H &amp; Sun G (2009) Clinical Medicine: Endocrinology and Diabetes: Abnormality of Serum Lipids are Independently Associated with Increased Serum Calcium Level in the Adult Newfoundland Population. </w:t>
-      </w:r>
-      <w:r>
-        <w:rPr>
-          <w:rFonts w:ascii="Calibri" w:cs="Calibri"/>
-          <w:i/>
-          <w:iCs/>
-        </w:rPr>
-        <w:t>Clinical medicine Endocrinology and diabetes</w:t>
-      </w:r>
-      <w:r>
-        <w:rPr>
-          <w:rFonts w:ascii="Calibri" w:cs="Calibri"/>
-        </w:rPr>
-        <w:t xml:space="preserve"> </w:t>
-      </w:r>
-      <w:r>
-        <w:rPr>
-          <w:rFonts w:ascii="Calibri" w:cs="Calibri"/>
-          <w:b/>
-          <w:bCs/>
-        </w:rPr>
-        <w:t>2</w:t>
-      </w:r>
-      <w:r>
-        <w:rPr>
-          <w:rFonts w:ascii="Calibri" w:cs="Calibri"/>
-        </w:rPr>
-        <w:t>, CMED.S2974.</w:t>
-      </w:r>
-    </w:p>
-    <w:p>
-      <w:pPr>
-        <w:pStyle w:val="Bibliography"/>
-        <w:rPr>
-          <w:rFonts w:ascii="Calibri" w:cs="Calibri"/>
-        </w:rPr>
-      </w:pPr>
-      <w:r>
-        <w:rPr>
-          <w:rFonts w:ascii="Calibri" w:cs="Calibri"/>
-        </w:rPr>
-        <w:t xml:space="preserve">18 Gallo L, </w:t>
-      </w:r>
-      <w:proofErr w:type="spellStart"/>
-      <w:r>
-        <w:rPr>
-          <w:rFonts w:ascii="Calibri" w:cs="Calibri"/>
-        </w:rPr>
-        <w:t>Faniello</w:t>
-      </w:r>
-      <w:proofErr w:type="spellEnd"/>
-      <w:r>
-        <w:rPr>
-          <w:rFonts w:ascii="Calibri" w:cs="Calibri"/>
-        </w:rPr>
-        <w:t xml:space="preserve"> MC, </w:t>
-      </w:r>
-      <w:proofErr w:type="spellStart"/>
-      <w:r>
-        <w:rPr>
-          <w:rFonts w:ascii="Calibri" w:cs="Calibri"/>
-        </w:rPr>
-        <w:t>Canino</w:t>
-      </w:r>
-      <w:proofErr w:type="spellEnd"/>
-      <w:r>
-        <w:rPr>
-          <w:rFonts w:ascii="Calibri" w:cs="Calibri"/>
-        </w:rPr>
-        <w:t xml:space="preserve"> G, </w:t>
-      </w:r>
-      <w:proofErr w:type="spellStart"/>
-      <w:r>
-        <w:rPr>
-          <w:rFonts w:ascii="Calibri" w:cs="Calibri"/>
-        </w:rPr>
-        <w:t>Tripolino</w:t>
-      </w:r>
-      <w:proofErr w:type="spellEnd"/>
-      <w:r>
-        <w:rPr>
-          <w:rFonts w:ascii="Calibri" w:cs="Calibri"/>
-        </w:rPr>
-        <w:t xml:space="preserve"> C, </w:t>
-      </w:r>
-      <w:proofErr w:type="spellStart"/>
-      <w:r>
-        <w:rPr>
-          <w:rFonts w:ascii="Calibri" w:cs="Calibri"/>
-        </w:rPr>
-        <w:t>Gnasso</w:t>
-      </w:r>
-      <w:proofErr w:type="spellEnd"/>
-      <w:r>
-        <w:rPr>
-          <w:rFonts w:ascii="Calibri" w:cs="Calibri"/>
-        </w:rPr>
-        <w:t xml:space="preserve"> A, </w:t>
-      </w:r>
-      <w:proofErr w:type="spellStart"/>
-      <w:r>
-        <w:rPr>
-          <w:rFonts w:ascii="Calibri" w:cs="Calibri"/>
-        </w:rPr>
-        <w:t>Cuda</w:t>
-      </w:r>
-      <w:proofErr w:type="spellEnd"/>
-      <w:r>
-        <w:rPr>
-          <w:rFonts w:ascii="Calibri" w:cs="Calibri"/>
-        </w:rPr>
-        <w:t xml:space="preserve"> G, Costanzo FS &amp; </w:t>
-      </w:r>
-      <w:proofErr w:type="spellStart"/>
-      <w:r>
-        <w:rPr>
-          <w:rFonts w:ascii="Calibri" w:cs="Calibri"/>
-        </w:rPr>
-        <w:t>Irace</w:t>
-      </w:r>
-      <w:proofErr w:type="spellEnd"/>
-      <w:r>
-        <w:rPr>
-          <w:rFonts w:ascii="Calibri" w:cs="Calibri"/>
-        </w:rPr>
-        <w:t xml:space="preserve"> C (2016) Serum Calcium Increase Correlates </w:t>
-      </w:r>
-      <w:proofErr w:type="gramStart"/>
-      <w:r>
-        <w:rPr>
-          <w:rFonts w:ascii="Calibri" w:cs="Calibri"/>
-        </w:rPr>
-        <w:t>With</w:t>
-      </w:r>
-      <w:proofErr w:type="gramEnd"/>
-      <w:r>
-        <w:rPr>
-          <w:rFonts w:ascii="Calibri" w:cs="Calibri"/>
-        </w:rPr>
-        <w:t xml:space="preserve"> Worsening of Lipid Profile. </w:t>
-      </w:r>
-      <w:r>
-        <w:rPr>
-          <w:rFonts w:ascii="Calibri" w:cs="Calibri"/>
-          <w:i/>
-          <w:iCs/>
-        </w:rPr>
-        <w:t>Medicine (Baltimore)</w:t>
-      </w:r>
-      <w:r>
-        <w:rPr>
-          <w:rFonts w:ascii="Calibri" w:cs="Calibri"/>
-        </w:rPr>
-        <w:t xml:space="preserve"> </w:t>
-      </w:r>
-      <w:r>
-        <w:rPr>
-          <w:rFonts w:ascii="Calibri" w:cs="Calibri"/>
-          <w:b/>
-          <w:bCs/>
-        </w:rPr>
-        <w:t>95</w:t>
-      </w:r>
-      <w:r>
-        <w:rPr>
-          <w:rFonts w:ascii="Calibri" w:cs="Calibri"/>
-        </w:rPr>
-        <w:t>, e2774.</w:t>
-      </w:r>
-    </w:p>
-    <w:p>
-      <w:pPr>
-        <w:pStyle w:val="Bibliography"/>
-        <w:rPr>
-          <w:rFonts w:ascii="Calibri" w:cs="Calibri"/>
-        </w:rPr>
-      </w:pPr>
-      <w:r>
-        <w:rPr>
-          <w:rFonts w:ascii="Calibri" w:cs="Calibri"/>
-        </w:rPr>
-        <w:t xml:space="preserve">19 De </w:t>
-      </w:r>
-      <w:proofErr w:type="spellStart"/>
-      <w:r>
-        <w:rPr>
-          <w:rFonts w:ascii="Calibri" w:cs="Calibri"/>
-        </w:rPr>
-        <w:t>Bacquer</w:t>
-      </w:r>
-      <w:proofErr w:type="spellEnd"/>
-      <w:r>
-        <w:rPr>
-          <w:rFonts w:ascii="Calibri" w:cs="Calibri"/>
-        </w:rPr>
-        <w:t xml:space="preserve"> D, De </w:t>
-      </w:r>
-      <w:proofErr w:type="spellStart"/>
-      <w:r>
-        <w:rPr>
-          <w:rFonts w:ascii="Calibri" w:cs="Calibri"/>
-        </w:rPr>
-        <w:t>Henauw</w:t>
-      </w:r>
-      <w:proofErr w:type="spellEnd"/>
-      <w:r>
-        <w:rPr>
-          <w:rFonts w:ascii="Calibri" w:cs="Calibri"/>
-        </w:rPr>
-        <w:t xml:space="preserve"> S, De Backer G &amp; </w:t>
-      </w:r>
-      <w:proofErr w:type="spellStart"/>
-      <w:r>
-        <w:rPr>
-          <w:rFonts w:ascii="Calibri" w:cs="Calibri"/>
-        </w:rPr>
-        <w:t>Kornitzer</w:t>
-      </w:r>
-      <w:proofErr w:type="spellEnd"/>
-      <w:r>
-        <w:rPr>
-          <w:rFonts w:ascii="Calibri" w:cs="Calibri"/>
-        </w:rPr>
-        <w:t xml:space="preserve"> M (1994) Epidemiological evidence for an association between serum calcium and serum lipids. </w:t>
-      </w:r>
-      <w:r>
-        <w:rPr>
-          <w:rFonts w:ascii="Calibri" w:cs="Calibri"/>
-          <w:i/>
-          <w:iCs/>
-        </w:rPr>
-        <w:t>Atherosclerosis</w:t>
-      </w:r>
-      <w:r>
-        <w:rPr>
-          <w:rFonts w:ascii="Calibri" w:cs="Calibri"/>
-        </w:rPr>
-        <w:t xml:space="preserve"> </w:t>
-      </w:r>
-      <w:r>
-        <w:rPr>
-          <w:rFonts w:ascii="Calibri" w:cs="Calibri"/>
-          <w:b/>
-          <w:bCs/>
-        </w:rPr>
-        <w:t>108</w:t>
-      </w:r>
-      <w:r>
-        <w:rPr>
-          <w:rFonts w:ascii="Calibri" w:cs="Calibri"/>
-        </w:rPr>
-        <w:t>, 193–200.</w:t>
-      </w:r>
-    </w:p>
-    <w:p>
-      <w:pPr>
-        <w:pStyle w:val="Bibliography"/>
-        <w:rPr>
-          <w:rFonts w:ascii="Calibri" w:cs="Calibri"/>
-        </w:rPr>
-      </w:pPr>
-      <w:r>
-        <w:rPr>
-          <w:rFonts w:ascii="Calibri" w:cs="Calibri"/>
-        </w:rPr>
-        <w:t xml:space="preserve">20 Green MA &amp; </w:t>
-      </w:r>
-      <w:proofErr w:type="spellStart"/>
-      <w:r>
-        <w:rPr>
-          <w:rFonts w:ascii="Calibri" w:cs="Calibri"/>
-        </w:rPr>
-        <w:t>Jucha</w:t>
-      </w:r>
-      <w:proofErr w:type="spellEnd"/>
-      <w:r>
-        <w:rPr>
-          <w:rFonts w:ascii="Calibri" w:cs="Calibri"/>
-        </w:rPr>
-        <w:t xml:space="preserve"> E (1987) Interrelationships between Blood Pressure, Serum Calcium and Other Biochemical Variables. </w:t>
-      </w:r>
-      <w:r>
-        <w:rPr>
-          <w:rFonts w:ascii="Calibri" w:cs="Calibri"/>
-          <w:i/>
-          <w:iCs/>
-        </w:rPr>
-        <w:t>International Journal of Epidemiology</w:t>
-      </w:r>
-      <w:r>
-        <w:rPr>
-          <w:rFonts w:ascii="Calibri" w:cs="Calibri"/>
-        </w:rPr>
-        <w:t xml:space="preserve"> </w:t>
-      </w:r>
-      <w:r>
-        <w:rPr>
-          <w:rFonts w:ascii="Calibri" w:cs="Calibri"/>
-          <w:b/>
-          <w:bCs/>
-        </w:rPr>
-        <w:t>16</w:t>
-      </w:r>
-      <w:r>
-        <w:rPr>
-          <w:rFonts w:ascii="Calibri" w:cs="Calibri"/>
-        </w:rPr>
-        <w:t>, 532–536.</w:t>
-      </w:r>
-    </w:p>
-    <w:p>
-      <w:pPr>
-        <w:pStyle w:val="Bibliography"/>
-        <w:rPr>
-          <w:rFonts w:ascii="Calibri" w:cs="Calibri"/>
-        </w:rPr>
-      </w:pPr>
-      <w:r>
-        <w:rPr>
-          <w:rFonts w:ascii="Calibri" w:cs="Calibri"/>
-        </w:rPr>
-        <w:t xml:space="preserve">21 He L, Qian Y, Ren X, </w:t>
-      </w:r>
-      <w:proofErr w:type="spellStart"/>
-      <w:r>
-        <w:rPr>
-          <w:rFonts w:ascii="Calibri" w:cs="Calibri"/>
-        </w:rPr>
-        <w:t>Jin</w:t>
-      </w:r>
-      <w:proofErr w:type="spellEnd"/>
-      <w:r>
-        <w:rPr>
-          <w:rFonts w:ascii="Calibri" w:cs="Calibri"/>
-        </w:rPr>
-        <w:t xml:space="preserve"> Y, Chang W, Li J, Chen Y, Song X, Tang H, Ding L, Guo D &amp; Yao Y (2014) Total Serum Calcium Level May Have Adverse Effects on Serum Cholesterol and Triglycerides Among Female University Faculty and Staffs. </w:t>
-      </w:r>
-      <w:proofErr w:type="spellStart"/>
-      <w:r>
-        <w:rPr>
-          <w:rFonts w:ascii="Calibri" w:cs="Calibri"/>
-          <w:i/>
-          <w:iCs/>
-        </w:rPr>
-        <w:t>Biol</w:t>
-      </w:r>
-      <w:proofErr w:type="spellEnd"/>
-      <w:r>
-        <w:rPr>
-          <w:rFonts w:ascii="Calibri" w:cs="Calibri"/>
-          <w:i/>
-          <w:iCs/>
-        </w:rPr>
-        <w:t xml:space="preserve"> Trace Elem Res</w:t>
+        <w:t>Biol Trace Elem Res</w:t>
       </w:r>
       <w:r>
         <w:rPr>

</xml_diff>